<commit_message>
add AC & A2C
</commit_message>
<xml_diff>
--- a/API.docx
+++ b/API.docx
@@ -4740,6 +4740,42 @@
     </w:p>
     <w:p>
       <w:pPr>
+        <w:pStyle w:val="2"/>
+        <w:numPr>
+          <w:ilvl w:val="0"/>
+          <w:numId w:val="2"/>
+        </w:numPr>
+        <w:rPr>
+          <w:rFonts w:ascii="Times New Roman" w:hAnsi="Times New Roman" w:cs="Times New Roman"/>
+        </w:rPr>
+      </w:pPr>
+      <w:r>
+        <w:rPr>
+          <w:rFonts w:ascii="Times New Roman" w:hAnsi="Times New Roman" w:cs="Times New Roman"/>
+        </w:rPr>
+        <w:t>Dueling DQN</w:t>
+      </w:r>
+    </w:p>
+    <w:p>
+      <w:pPr>
+        <w:pStyle w:val="2"/>
+        <w:numPr>
+          <w:ilvl w:val="0"/>
+          <w:numId w:val="2"/>
+        </w:numPr>
+        <w:rPr>
+          <w:rFonts w:ascii="Times New Roman" w:hAnsi="Times New Roman" w:cs="Times New Roman"/>
+        </w:rPr>
+      </w:pPr>
+      <w:r>
+        <w:rPr>
+          <w:rFonts w:ascii="Times New Roman" w:hAnsi="Times New Roman" w:cs="Times New Roman"/>
+        </w:rPr>
+        <w:t>PERDQN.py</w:t>
+      </w:r>
+    </w:p>
+    <w:p>
+      <w:pPr>
         <w:rPr>
           <w:color w:val="000000" w:themeColor="text1"/>
         </w:rPr>
@@ -4798,17 +4834,17 @@
       <w:pPr>
         <w:jc w:val="center"/>
         <w:rPr>
-          <w:rFonts w:hint="eastAsia"/>
-          <w:color w:val="000000" w:themeColor="text1"/>
-        </w:rPr>
-      </w:pPr>
-      <w:bookmarkStart w:id="0" w:name="_GoBack"/>
+          <w:rFonts w:ascii="Andale Mono" w:hAnsi="Andale Mono" w:cs="Andale Mono" w:hint="eastAsia"/>
+          <w:color w:val="2FFF12"/>
+          <w:kern w:val="0"/>
+        </w:rPr>
+      </w:pPr>
       <w:r>
         <w:rPr>
           <w:color w:val="000000" w:themeColor="text1"/>
         </w:rPr>
         <w:drawing>
-          <wp:inline distT="0" distB="0" distL="0" distR="0" wp14:anchorId="753BAC03" wp14:editId="5425507D">
+          <wp:inline distT="0" distB="0" distL="0" distR="0" wp14:anchorId="733411B4" wp14:editId="2F981297">
             <wp:extent cx="4010392" cy="2691311"/>
             <wp:effectExtent l="0" t="0" r="3175" b="1270"/>
             <wp:docPr id="15" name="图片 15"/>
@@ -4843,7 +4879,123 @@
           </wp:inline>
         </w:drawing>
       </w:r>
+    </w:p>
+    <w:p>
+      <w:pPr>
+        <w:pStyle w:val="2"/>
+        <w:numPr>
+          <w:ilvl w:val="0"/>
+          <w:numId w:val="3"/>
+        </w:numPr>
+        <w:rPr>
+          <w:rFonts w:ascii="Times New Roman" w:hAnsi="Times New Roman" w:cs="Times New Roman"/>
+        </w:rPr>
+      </w:pPr>
+      <w:proofErr w:type="spellStart"/>
+      <w:r>
+        <w:rPr>
+          <w:rFonts w:ascii="Times New Roman" w:hAnsi="Times New Roman" w:cs="Times New Roman"/>
+        </w:rPr>
+        <w:t>PolicyGradient</w:t>
+      </w:r>
+      <w:proofErr w:type="spellEnd"/>
+    </w:p>
+    <w:p>
+      <w:pPr>
+        <w:rPr>
+          <w:rFonts w:ascii="Andale Mono" w:hAnsi="Andale Mono" w:cs="Andale Mono"/>
+          <w:color w:val="2FFF12"/>
+          <w:kern w:val="0"/>
+        </w:rPr>
+      </w:pPr>
+      <w:r>
+        <w:rPr>
+          <w:rFonts w:ascii="Andale Mono" w:hAnsi="Andale Mono" w:cs="Andale Mono"/>
+          <w:color w:val="2FFF12"/>
+          <w:kern w:val="0"/>
+        </w:rPr>
+        <w:drawing>
+          <wp:inline distT="0" distB="0" distL="0" distR="0" wp14:anchorId="49A4E6C2" wp14:editId="36D1C453">
+            <wp:extent cx="5270500" cy="873125"/>
+            <wp:effectExtent l="0" t="0" r="12700" b="0"/>
+            <wp:docPr id="16" name="图片 16"/>
+            <wp:cNvGraphicFramePr>
+              <a:graphicFrameLocks xmlns:a="http://schemas.openxmlformats.org/drawingml/2006/main" noChangeAspect="1"/>
+            </wp:cNvGraphicFramePr>
+            <a:graphic xmlns:a="http://schemas.openxmlformats.org/drawingml/2006/main">
+              <a:graphicData uri="http://schemas.openxmlformats.org/drawingml/2006/picture">
+                <pic:pic xmlns:pic="http://schemas.openxmlformats.org/drawingml/2006/picture">
+                  <pic:nvPicPr>
+                    <pic:cNvPr id="1" name=""/>
+                    <pic:cNvPicPr/>
+                  </pic:nvPicPr>
+                  <pic:blipFill>
+                    <a:blip r:embed="rId15"/>
+                    <a:stretch>
+                      <a:fillRect/>
+                    </a:stretch>
+                  </pic:blipFill>
+                  <pic:spPr>
+                    <a:xfrm>
+                      <a:off x="0" y="0"/>
+                      <a:ext cx="5270500" cy="873125"/>
+                    </a:xfrm>
+                    <a:prstGeom prst="rect">
+                      <a:avLst/>
+                    </a:prstGeom>
+                  </pic:spPr>
+                </pic:pic>
+              </a:graphicData>
+            </a:graphic>
+          </wp:inline>
+        </w:drawing>
+      </w:r>
+    </w:p>
+    <w:p>
+      <w:pPr>
+        <w:pStyle w:val="2"/>
+        <w:numPr>
+          <w:ilvl w:val="0"/>
+          <w:numId w:val="3"/>
+        </w:numPr>
+        <w:rPr>
+          <w:rFonts w:ascii="Times New Roman" w:hAnsi="Times New Roman" w:cs="Times New Roman"/>
+        </w:rPr>
+      </w:pPr>
+      <w:proofErr w:type="spellStart"/>
+      <w:r>
+        <w:rPr>
+          <w:rFonts w:ascii="Times New Roman" w:hAnsi="Times New Roman" w:cs="Times New Roman" w:hint="eastAsia"/>
+        </w:rPr>
+        <w:t>A</w:t>
+      </w:r>
+      <w:r>
+        <w:rPr>
+          <w:rFonts w:ascii="Times New Roman" w:hAnsi="Times New Roman" w:cs="Times New Roman"/>
+        </w:rPr>
+        <w:t>ctorCritic</w:t>
+      </w:r>
+      <w:proofErr w:type="spellEnd"/>
+    </w:p>
+    <w:p>
+      <w:pPr>
+        <w:rPr>
+          <w:rFonts w:ascii="Andale Mono" w:hAnsi="Andale Mono" w:cs="Andale Mono" w:hint="eastAsia"/>
+          <w:color w:val="2FFF12"/>
+          <w:kern w:val="0"/>
+        </w:rPr>
+      </w:pPr>
+      <w:bookmarkStart w:id="0" w:name="_GoBack"/>
       <w:bookmarkEnd w:id="0"/>
+    </w:p>
+    <w:p>
+      <w:pPr>
+        <w:jc w:val="center"/>
+        <w:rPr>
+          <w:rFonts w:hint="eastAsia"/>
+          <w:color w:val="000000" w:themeColor="text1"/>
+        </w:rPr>
+      </w:pPr>
     </w:p>
     <w:sectPr>
       <w:pgSz w:w="11900" w:h="16840"/>
@@ -4947,10 +5099,10 @@
     </w:lvl>
   </w:abstractNum>
   <w:abstractNum w:abstractNumId="1">
-    <w:nsid w:val="4EE03629"/>
+    <w:nsid w:val="473A2C85"/>
     <w:multiLevelType w:val="hybridMultilevel"/>
-    <w:tmpl w:val="69123EB2"/>
-    <w:lvl w:ilvl="0" w:tplc="58345B28">
+    <w:tmpl w:val="7A9AFF5C"/>
+    <w:lvl w:ilvl="0" w:tplc="96524C16">
       <w:start w:val="1"/>
       <w:numFmt w:val="decimal"/>
       <w:lvlText w:val="%1."/>
@@ -5035,11 +5187,103 @@
       </w:pPr>
     </w:lvl>
   </w:abstractNum>
+  <w:abstractNum w:abstractNumId="2">
+    <w:nsid w:val="4EE03629"/>
+    <w:multiLevelType w:val="hybridMultilevel"/>
+    <w:tmpl w:val="69123EB2"/>
+    <w:lvl w:ilvl="0" w:tplc="58345B28">
+      <w:start w:val="1"/>
+      <w:numFmt w:val="decimal"/>
+      <w:lvlText w:val="%1."/>
+      <w:lvlJc w:val="left"/>
+      <w:pPr>
+        <w:ind w:left="360" w:hanging="360"/>
+      </w:pPr>
+      <w:rPr>
+        <w:rFonts w:hint="default"/>
+      </w:rPr>
+    </w:lvl>
+    <w:lvl w:ilvl="1" w:tplc="04090019" w:tentative="1">
+      <w:start w:val="1"/>
+      <w:numFmt w:val="lowerLetter"/>
+      <w:lvlText w:val="%2)"/>
+      <w:lvlJc w:val="left"/>
+      <w:pPr>
+        <w:ind w:left="960" w:hanging="480"/>
+      </w:pPr>
+    </w:lvl>
+    <w:lvl w:ilvl="2" w:tplc="0409001B" w:tentative="1">
+      <w:start w:val="1"/>
+      <w:numFmt w:val="lowerRoman"/>
+      <w:lvlText w:val="%3."/>
+      <w:lvlJc w:val="right"/>
+      <w:pPr>
+        <w:ind w:left="1440" w:hanging="480"/>
+      </w:pPr>
+    </w:lvl>
+    <w:lvl w:ilvl="3" w:tplc="0409000F" w:tentative="1">
+      <w:start w:val="1"/>
+      <w:numFmt w:val="decimal"/>
+      <w:lvlText w:val="%4."/>
+      <w:lvlJc w:val="left"/>
+      <w:pPr>
+        <w:ind w:left="1920" w:hanging="480"/>
+      </w:pPr>
+    </w:lvl>
+    <w:lvl w:ilvl="4" w:tplc="04090019" w:tentative="1">
+      <w:start w:val="1"/>
+      <w:numFmt w:val="lowerLetter"/>
+      <w:lvlText w:val="%5)"/>
+      <w:lvlJc w:val="left"/>
+      <w:pPr>
+        <w:ind w:left="2400" w:hanging="480"/>
+      </w:pPr>
+    </w:lvl>
+    <w:lvl w:ilvl="5" w:tplc="0409001B" w:tentative="1">
+      <w:start w:val="1"/>
+      <w:numFmt w:val="lowerRoman"/>
+      <w:lvlText w:val="%6."/>
+      <w:lvlJc w:val="right"/>
+      <w:pPr>
+        <w:ind w:left="2880" w:hanging="480"/>
+      </w:pPr>
+    </w:lvl>
+    <w:lvl w:ilvl="6" w:tplc="0409000F" w:tentative="1">
+      <w:start w:val="1"/>
+      <w:numFmt w:val="decimal"/>
+      <w:lvlText w:val="%7."/>
+      <w:lvlJc w:val="left"/>
+      <w:pPr>
+        <w:ind w:left="3360" w:hanging="480"/>
+      </w:pPr>
+    </w:lvl>
+    <w:lvl w:ilvl="7" w:tplc="04090019" w:tentative="1">
+      <w:start w:val="1"/>
+      <w:numFmt w:val="lowerLetter"/>
+      <w:lvlText w:val="%8)"/>
+      <w:lvlJc w:val="left"/>
+      <w:pPr>
+        <w:ind w:left="3840" w:hanging="480"/>
+      </w:pPr>
+    </w:lvl>
+    <w:lvl w:ilvl="8" w:tplc="0409001B" w:tentative="1">
+      <w:start w:val="1"/>
+      <w:numFmt w:val="lowerRoman"/>
+      <w:lvlText w:val="%9."/>
+      <w:lvlJc w:val="right"/>
+      <w:pPr>
+        <w:ind w:left="4320" w:hanging="480"/>
+      </w:pPr>
+    </w:lvl>
+  </w:abstractNum>
   <w:num w:numId="1">
-    <w:abstractNumId w:val="1"/>
+    <w:abstractNumId w:val="2"/>
   </w:num>
   <w:num w:numId="2">
     <w:abstractNumId w:val="0"/>
+  </w:num>
+  <w:num w:numId="3">
+    <w:abstractNumId w:val="1"/>
   </w:num>
 </w:numbering>
 </file>

</xml_diff>